<commit_message>
Update pre-meet doc V2 with Sprint Coach Tactics - 3rd leg fix
</commit_message>
<xml_diff>
--- a/michael_d1_agents_v3/reports/premeet_visualization_dec14.docx
+++ b/michael_d1_agents_v3/reports/premeet_visualization_dec14.docx
@@ -383,6 +383,154 @@
                 <w:sz w:val="22"/>
                 <w:szCs w:val="22"/>
               </w:rPr>
+              <w:t xml:space="preserve">Height</w:t>
+            </w:r>
+          </w:p>
+        </w:tc>
+        <w:tc>
+          <w:tcPr>
+            <w:tcW w:type="dxa" w:w="3000"/>
+            <w:tcBorders>
+              <w:top w:val="single" w:color="CCCCCC" w:sz="1"/>
+              <w:left w:val="single" w:color="CCCCCC" w:sz="1"/>
+              <w:bottom w:val="single" w:color="CCCCCC" w:sz="1"/>
+              <w:right w:val="single" w:color="CCCCCC" w:sz="1"/>
+            </w:tcBorders>
+            <w:shd w:fill="E8F5E9" w:val="clear"/>
+          </w:tcPr>
+          <w:p>
+            <w:pPr>
+              <w:jc w:val="center"/>
+            </w:pPr>
+            <w:r>
+              <w:rPr>
+                <w:b/>
+                <w:bCs/>
+                <w:color w:val="2E7D32"/>
+                <w:sz w:val="22"/>
+                <w:szCs w:val="22"/>
+              </w:rPr>
+              <w:t xml:space="preserve">6'4" ✓</w:t>
+            </w:r>
+          </w:p>
+        </w:tc>
+        <w:tc>
+          <w:tcPr>
+            <w:tcW w:type="dxa" w:w="3000"/>
+            <w:tcBorders>
+              <w:top w:val="single" w:color="CCCCCC" w:sz="1"/>
+              <w:left w:val="single" w:color="CCCCCC" w:sz="1"/>
+              <w:bottom w:val="single" w:color="CCCCCC" w:sz="1"/>
+              <w:right w:val="single" w:color="CCCCCC" w:sz="1"/>
+            </w:tcBorders>
+          </w:tcPr>
+          <w:p>
+            <w:pPr>
+              <w:jc w:val="center"/>
+            </w:pPr>
+            <w:r>
+              <w:rPr>
+                <w:sz w:val="22"/>
+                <w:szCs w:val="22"/>
+              </w:rPr>
+              <w:t xml:space="preserve">~5'10"</w:t>
+            </w:r>
+          </w:p>
+        </w:tc>
+      </w:tr>
+      <w:tr>
+        <w:tc>
+          <w:tcPr>
+            <w:tcW w:type="dxa" w:w="3000"/>
+            <w:tcBorders>
+              <w:top w:val="single" w:color="CCCCCC" w:sz="1"/>
+              <w:left w:val="single" w:color="CCCCCC" w:sz="1"/>
+              <w:bottom w:val="single" w:color="CCCCCC" w:sz="1"/>
+              <w:right w:val="single" w:color="CCCCCC" w:sz="1"/>
+            </w:tcBorders>
+          </w:tcPr>
+          <w:p>
+            <w:r>
+              <w:rPr>
+                <w:b/>
+                <w:bCs/>
+                <w:sz w:val="22"/>
+                <w:szCs w:val="22"/>
+              </w:rPr>
+              <w:t xml:space="preserve">Wingspan Edge</w:t>
+            </w:r>
+          </w:p>
+        </w:tc>
+        <w:tc>
+          <w:tcPr>
+            <w:tcW w:type="dxa" w:w="3000"/>
+            <w:tcBorders>
+              <w:top w:val="single" w:color="CCCCCC" w:sz="1"/>
+              <w:left w:val="single" w:color="CCCCCC" w:sz="1"/>
+              <w:bottom w:val="single" w:color="CCCCCC" w:sz="1"/>
+              <w:right w:val="single" w:color="CCCCCC" w:sz="1"/>
+            </w:tcBorders>
+            <w:shd w:fill="E8F5E9" w:val="clear"/>
+          </w:tcPr>
+          <w:p>
+            <w:pPr>
+              <w:jc w:val="center"/>
+            </w:pPr>
+            <w:r>
+              <w:rPr>
+                <w:b/>
+                <w:bCs/>
+                <w:color w:val="2E7D32"/>
+                <w:sz w:val="22"/>
+                <w:szCs w:val="22"/>
+              </w:rPr>
+              <w:t xml:space="preserve">LONG ARMS ✓</w:t>
+            </w:r>
+          </w:p>
+        </w:tc>
+        <w:tc>
+          <w:tcPr>
+            <w:tcW w:type="dxa" w:w="3000"/>
+            <w:tcBorders>
+              <w:top w:val="single" w:color="CCCCCC" w:sz="1"/>
+              <w:left w:val="single" w:color="CCCCCC" w:sz="1"/>
+              <w:bottom w:val="single" w:color="CCCCCC" w:sz="1"/>
+              <w:right w:val="single" w:color="CCCCCC" w:sz="1"/>
+            </w:tcBorders>
+          </w:tcPr>
+          <w:p>
+            <w:pPr>
+              <w:jc w:val="center"/>
+            </w:pPr>
+            <w:r>
+              <w:rPr>
+                <w:sz w:val="22"/>
+                <w:szCs w:val="22"/>
+              </w:rPr>
+              <w:t xml:space="preserve">Average</w:t>
+            </w:r>
+          </w:p>
+        </w:tc>
+      </w:tr>
+      <w:tr>
+        <w:tc>
+          <w:tcPr>
+            <w:tcW w:type="dxa" w:w="3000"/>
+            <w:tcBorders>
+              <w:top w:val="single" w:color="CCCCCC" w:sz="1"/>
+              <w:left w:val="single" w:color="CCCCCC" w:sz="1"/>
+              <w:bottom w:val="single" w:color="CCCCCC" w:sz="1"/>
+              <w:right w:val="single" w:color="CCCCCC" w:sz="1"/>
+            </w:tcBorders>
+          </w:tcPr>
+          <w:p>
+            <w:r>
+              <w:rPr>
+                <w:b/>
+                <w:bCs/>
+                <w:sz w:val="22"/>
+                <w:szCs w:val="22"/>
+              </w:rPr>
               <w:t xml:space="preserve">100 Free PB</w:t>
             </w:r>
           </w:p>
@@ -641,6 +789,121 @@
         </w:tc>
       </w:tr>
     </w:tbl>
+    <w:p>
+      <w:pPr>
+        <w:pStyle w:val="Heading2"/>
+      </w:pPr>
+      <w:r>
+        <w:t xml:space="preserve">💪 Your Physical Edge: 6'4" with Long Arms</w:t>
+      </w:r>
+    </w:p>
+    <w:p>
+      <w:pPr>
+        <w:spacing w:after="160"/>
+      </w:pPr>
+      <w:r>
+        <w:rPr>
+          <w:b/>
+          <w:bCs/>
+          <w:color w:val="0d3b66"/>
+          <w:sz w:val="26"/>
+          <w:szCs w:val="26"/>
+        </w:rPr>
+        <w:t xml:space="preserve">Michael's Wingspan Advantage: </w:t>
+      </w:r>
+      <w:r>
+        <w:rPr>
+          <w:sz w:val="24"/>
+          <w:szCs w:val="24"/>
+        </w:rPr>
+        <w:t xml:space="preserve">At 6'4" with arms longer than average, you have a BUILT-IN speed advantage that Aaron Gordon doesn't have.</w:t>
+      </w:r>
+    </w:p>
+    <w:p>
+      <w:pPr>
+        <w:spacing w:after="120"/>
+      </w:pPr>
+      <w:r>
+        <w:rPr>
+          <w:b/>
+          <w:bCs/>
+          <w:sz w:val="22"/>
+          <w:szCs w:val="22"/>
+        </w:rPr>
+        <w:t xml:space="preserve">✓ LONGER REACH = </w:t>
+      </w:r>
+      <w:r>
+        <w:rPr>
+          <w:sz w:val="22"/>
+          <w:szCs w:val="22"/>
+        </w:rPr>
+        <w:t xml:space="preserve">More distance per stroke (DPS). Where Aaron takes 18 strokes per length, you can take 14-15. Fewer strokes = less energy burned = faster back half.</w:t>
+      </w:r>
+    </w:p>
+    <w:p>
+      <w:pPr>
+        <w:spacing w:after="120"/>
+      </w:pPr>
+      <w:r>
+        <w:rPr>
+          <w:b/>
+          <w:bCs/>
+          <w:sz w:val="22"/>
+          <w:szCs w:val="22"/>
+        </w:rPr>
+        <w:t xml:space="preserve">✓ LONGER STREAMLINE = </w:t>
+      </w:r>
+      <w:r>
+        <w:rPr>
+          <w:sz w:val="22"/>
+          <w:szCs w:val="22"/>
+        </w:rPr>
+        <w:t xml:space="preserve">Your 6'4" frame cuts through the water like a torpedo off the start and turn. You gain 0.2-0.3 seconds underwater that shorter swimmers can't.</w:t>
+      </w:r>
+    </w:p>
+    <w:p>
+      <w:pPr>
+        <w:spacing w:after="120"/>
+      </w:pPr>
+      <w:r>
+        <w:rPr>
+          <w:b/>
+          <w:bCs/>
+          <w:sz w:val="22"/>
+          <w:szCs w:val="22"/>
+        </w:rPr>
+        <w:t xml:space="preserve">✓ LONGER FINISH = </w:t>
+      </w:r>
+      <w:r>
+        <w:rPr>
+          <w:sz w:val="22"/>
+          <w:szCs w:val="22"/>
+        </w:rPr>
+        <w:t xml:space="preserve">Your reach at the wall is your secret weapon. In a close race, your fingertips touch FIRST. That's the difference between 47.85 and 47.80.</w:t>
+      </w:r>
+    </w:p>
+    <w:p>
+      <w:pPr>
+        <w:spacing w:after="200"/>
+      </w:pPr>
+      <w:r>
+        <w:rPr>
+          <w:b/>
+          <w:bCs/>
+          <w:color w:val="CC0000"/>
+          <w:sz w:val="24"/>
+          <w:szCs w:val="24"/>
+        </w:rPr>
+        <w:t xml:space="preserve">⚠️ THE TRAP: </w:t>
+      </w:r>
+      <w:r>
+        <w:rPr>
+          <w:sz w:val="24"/>
+          <w:szCs w:val="24"/>
+        </w:rPr>
+        <w:t xml:space="preserve">When you're tired, your instinct is to SHORTEN your stroke and spin faster. This WASTES your long-arm advantage. Stay LONG. Trust your reach. Your arms are your superpower — USE THEM.</w:t>
+      </w:r>
+    </w:p>
     <w:p>
       <w:pPr>
         <w:pStyle w:val="Heading2"/>
@@ -1221,14 +1484,14 @@
           <w:sz w:val="26"/>
           <w:szCs w:val="26"/>
         </w:rPr>
-        <w:t xml:space="preserve">2. STROKE COUNT: </w:t>
+        <w:t xml:space="preserve">2. STROKE COUNT — YOUR 6'4" ADVANTAGE: </w:t>
       </w:r>
       <w:r>
         <w:rPr>
           <w:sz w:val="24"/>
           <w:szCs w:val="24"/>
         </w:rPr>
-        <w:t xml:space="preserve">Do NOT add strokes when you're tired. When your arms want to spin faster with shorter strokes, RESIST. Stay long. Distance per stroke wins races, not stroke rate.</w:t>
+        <w:t xml:space="preserve">Your long arms mean 14-15 strokes per length vs Aaron's 18. Do NOT add strokes when tired. When your arms want to spin faster, RESIST. Stay LONG. Your wingspan is your superpower — every short stroke throws it away.</w:t>
       </w:r>
     </w:p>
     <w:p>
@@ -1382,7 +1645,7 @@
           <w:b/>
           <w:bCs/>
         </w:rPr>
-        <w:t xml:space="preserve">Your lungs burn. Your arms are heavy. This is the moment that separates you from everyone else. Aaron is dying. His stroke is getting choppy. But not you — you RELAX your face, DROP your shoulders, and INCREASE your kick. Stay LONG. Don't add strokes. You are PASSING HIM RIGHT NOW. This is the 12.0 split that wins the race.</w:t>
+        <w:t xml:space="preserve">Your lungs burn. Your arms are heavy. This is the moment that separates you from everyone else. Aaron is dying. His stroke is getting choppy. But not you — you RELAX your face, DROP your shoulders, and USE YOUR WINGSPAN. Your 6'4" frame with those long arms means you take 4 FEWER strokes per length than Aaron. Stay LONG. Don't spin. Each stroke covers MORE water than his. You are PASSING HIM RIGHT NOW. This is the 12.0 split that wins the race.</w:t>
       </w:r>
     </w:p>
     <w:p>
@@ -1437,6 +1700,21 @@
           <w:szCs w:val="28"/>
         </w:rPr>
         <w:t xml:space="preserve">"My turn is my weapon."</w:t>
+      </w:r>
+    </w:p>
+    <w:p>
+      <w:pPr>
+        <w:spacing w:after="160"/>
+        <w:jc w:val="center"/>
+      </w:pPr>
+      <w:r>
+        <w:rPr>
+          <w:b/>
+          <w:bCs/>
+          <w:sz w:val="28"/>
+          <w:szCs w:val="28"/>
+        </w:rPr>
+        <w:t xml:space="preserve">"My long arms are my superpower — I stay LONG."</w:t>
       </w:r>
     </w:p>
     <w:p>

</xml_diff>